<commit_message>
Ian's use-case detailed specifications
</commit_message>
<xml_diff>
--- a/Activity1/COMP3111_Project_UseCaseSpecification.docx
+++ b/Activity1/COMP3111_Project_UseCaseSpecification.docx
@@ -141,12 +141,12 @@
           <wp:inline distB="114300" distT="114300" distL="114300" distR="114300">
             <wp:extent cx="3876675" cy="876300"/>
             <wp:effectExtent b="0" l="0" r="0" t="0"/>
-            <wp:docPr id="3" name="image3.png"/>
+            <wp:docPr id="4" name="image2.png"/>
             <a:graphic>
               <a:graphicData uri="http://schemas.openxmlformats.org/drawingml/2006/picture">
                 <pic:pic>
                   <pic:nvPicPr>
-                    <pic:cNvPr id="0" name="image3.png"/>
+                    <pic:cNvPr id="0" name="image2.png"/>
                     <pic:cNvPicPr preferRelativeResize="0"/>
                   </pic:nvPicPr>
                   <pic:blipFill>
@@ -271,7 +271,7 @@
         <w:rPr>
           <w:rtl w:val="0"/>
         </w:rPr>
-        <w:t xml:space="preserve">Change Enrollment Status for Course Sections</w:t>
+        <w:t xml:space="preserve">Manage Enrollment Status for Course Sections</w:t>
       </w:r>
     </w:p>
     <w:p>
@@ -379,12 +379,12 @@
           <wp:inline distB="114300" distT="114300" distL="114300" distR="114300">
             <wp:extent cx="2676525" cy="876300"/>
             <wp:effectExtent b="0" l="0" r="0" t="0"/>
-            <wp:docPr id="1" name="image1.png"/>
+            <wp:docPr id="1" name="image4.png"/>
             <a:graphic>
               <a:graphicData uri="http://schemas.openxmlformats.org/drawingml/2006/picture">
                 <pic:pic>
                   <pic:nvPicPr>
-                    <pic:cNvPr id="0" name="image1.png"/>
+                    <pic:cNvPr id="0" name="image4.png"/>
                     <pic:cNvPicPr preferRelativeResize="0"/>
                   </pic:nvPicPr>
                   <pic:blipFill>
@@ -442,7 +442,7 @@
       <w:pPr>
         <w:numPr>
           <w:ilvl w:val="0"/>
-          <w:numId w:val="3"/>
+          <w:numId w:val="4"/>
         </w:numPr>
         <w:ind w:left="720" w:hanging="360"/>
         <w:rPr>
@@ -559,12 +559,12 @@
           <wp:inline distB="114300" distT="114300" distL="114300" distR="114300">
             <wp:extent cx="3810000" cy="876300"/>
             <wp:effectExtent b="0" l="0" r="0" t="0"/>
-            <wp:docPr id="2" name="image2.png"/>
+            <wp:docPr id="2" name="image3.png"/>
             <a:graphic>
               <a:graphicData uri="http://schemas.openxmlformats.org/drawingml/2006/picture">
                 <pic:pic>
                   <pic:nvPicPr>
-                    <pic:cNvPr id="0" name="image2.png"/>
+                    <pic:cNvPr id="0" name="image3.png"/>
                     <pic:cNvPicPr preferRelativeResize="0"/>
                   </pic:nvPicPr>
                   <pic:blipFill>
@@ -622,7 +622,7 @@
       <w:pPr>
         <w:numPr>
           <w:ilvl w:val="0"/>
-          <w:numId w:val="2"/>
+          <w:numId w:val="3"/>
         </w:numPr>
         <w:ind w:left="720" w:hanging="360"/>
         <w:rPr>
@@ -633,14 +633,14 @@
         <w:rPr>
           <w:rtl w:val="0"/>
         </w:rPr>
-        <w:t xml:space="preserve">View Enrolled Courses’ SFQ Scores</w:t>
+        <w:t xml:space="preserve">View Enrolled Courses’ SFQ Scores </w:t>
       </w:r>
     </w:p>
     <w:p>
       <w:pPr>
         <w:numPr>
           <w:ilvl w:val="0"/>
-          <w:numId w:val="2"/>
+          <w:numId w:val="3"/>
         </w:numPr>
         <w:ind w:left="720" w:hanging="360"/>
         <w:rPr>
@@ -693,7 +693,12 @@
     <w:p>
       <w:pPr>
         <w:jc w:val="center"/>
-        <w:rPr/>
+        <w:rPr>
+          <w:rFonts w:ascii="Century Gothic" w:cs="Century Gothic" w:eastAsia="Century Gothic" w:hAnsi="Century Gothic"/>
+          <w:b w:val="1"/>
+          <w:sz w:val="32"/>
+          <w:szCs w:val="32"/>
+        </w:rPr>
       </w:pPr>
       <w:r>
         <w:pict>
@@ -706,8 +711,978 @@
         </w:rPr>
       </w:r>
     </w:p>
+    <w:p>
+      <w:pPr>
+        <w:rPr/>
+      </w:pPr>
+      <w:r>
+        <w:rPr>
+          <w:rtl w:val="0"/>
+        </w:rPr>
+      </w:r>
+    </w:p>
+    <w:p>
+      <w:pPr>
+        <w:pStyle w:val="Heading1"/>
+        <w:rPr/>
+      </w:pPr>
+      <w:bookmarkStart w:colFirst="0" w:colLast="0" w:name="_riuz5zoz88k3" w:id="16"/>
+      <w:bookmarkEnd w:id="16"/>
+      <w:r>
+        <w:rPr>
+          <w:rtl w:val="0"/>
+        </w:rPr>
+        <w:t xml:space="preserve">Use-case: Filter Displayed Courses Sections</w:t>
+      </w:r>
+    </w:p>
+    <w:p>
+      <w:pPr>
+        <w:pStyle w:val="Heading2"/>
+        <w:rPr/>
+      </w:pPr>
+      <w:bookmarkStart w:colFirst="0" w:colLast="0" w:name="_7so890hqtqxt" w:id="17"/>
+      <w:bookmarkEnd w:id="17"/>
+      <w:r>
+        <w:rPr>
+          <w:rtl w:val="0"/>
+        </w:rPr>
+        <w:t xml:space="preserve">Brief Description</w:t>
+      </w:r>
+    </w:p>
+    <w:p>
+      <w:pPr>
+        <w:rPr/>
+      </w:pPr>
+      <w:r>
+        <w:rPr>
+          <w:rtl w:val="0"/>
+        </w:rPr>
+        <w:t xml:space="preserve">This use-case describes how a user filters the fetched list of Courses to show only the Course Sections that match the selected criteria in the “Main” and “List” tab.</w:t>
+      </w:r>
+    </w:p>
+    <w:p>
+      <w:pPr>
+        <w:rPr/>
+      </w:pPr>
+      <w:r>
+        <w:rPr>
+          <w:rtl w:val="0"/>
+        </w:rPr>
+      </w:r>
+    </w:p>
+    <w:p>
+      <w:pPr>
+        <w:pStyle w:val="Heading2"/>
+        <w:rPr/>
+      </w:pPr>
+      <w:bookmarkStart w:colFirst="0" w:colLast="0" w:name="_xs8kszuz90gy" w:id="18"/>
+      <w:bookmarkEnd w:id="18"/>
+      <w:r>
+        <w:rPr>
+          <w:rtl w:val="0"/>
+        </w:rPr>
+        <w:t xml:space="preserve">Use-case Diagram</w:t>
+      </w:r>
+    </w:p>
+    <w:p>
+      <w:pPr>
+        <w:rPr/>
+      </w:pPr>
+      <w:r>
+        <w:rPr/>
+        <w:drawing>
+          <wp:inline distB="114300" distT="114300" distL="114300" distR="114300">
+            <wp:extent cx="2676525" cy="876300"/>
+            <wp:effectExtent b="0" l="0" r="0" t="0"/>
+            <wp:docPr id="3" name="image5.png"/>
+            <a:graphic>
+              <a:graphicData uri="http://schemas.openxmlformats.org/drawingml/2006/picture">
+                <pic:pic>
+                  <pic:nvPicPr>
+                    <pic:cNvPr id="0" name="image5.png"/>
+                    <pic:cNvPicPr preferRelativeResize="0"/>
+                  </pic:nvPicPr>
+                  <pic:blipFill>
+                    <a:blip r:embed="rId9"/>
+                    <a:srcRect b="0" l="0" r="0" t="0"/>
+                    <a:stretch>
+                      <a:fillRect/>
+                    </a:stretch>
+                  </pic:blipFill>
+                  <pic:spPr>
+                    <a:xfrm>
+                      <a:off x="0" y="0"/>
+                      <a:ext cx="2676525" cy="876300"/>
+                    </a:xfrm>
+                    <a:prstGeom prst="rect"/>
+                    <a:ln/>
+                  </pic:spPr>
+                </pic:pic>
+              </a:graphicData>
+            </a:graphic>
+          </wp:inline>
+        </w:drawing>
+      </w:r>
+      <w:r>
+        <w:rPr>
+          <w:rtl w:val="0"/>
+        </w:rPr>
+      </w:r>
+    </w:p>
+    <w:p>
+      <w:pPr>
+        <w:rPr/>
+      </w:pPr>
+      <w:r>
+        <w:rPr>
+          <w:rtl w:val="0"/>
+        </w:rPr>
+      </w:r>
+    </w:p>
+    <w:p>
+      <w:pPr>
+        <w:pStyle w:val="Heading2"/>
+        <w:rPr/>
+      </w:pPr>
+      <w:bookmarkStart w:colFirst="0" w:colLast="0" w:name="_sk33xmvrhdcw" w:id="19"/>
+      <w:bookmarkEnd w:id="19"/>
+      <w:r>
+        <w:rPr>
+          <w:rtl w:val="0"/>
+        </w:rPr>
+        <w:t xml:space="preserve">Basic Flows</w:t>
+      </w:r>
+    </w:p>
+    <w:p>
+      <w:pPr>
+        <w:numPr>
+          <w:ilvl w:val="0"/>
+          <w:numId w:val="5"/>
+        </w:numPr>
+        <w:ind w:left="720" w:hanging="360"/>
+        <w:rPr>
+          <w:u w:val="none"/>
+        </w:rPr>
+      </w:pPr>
+      <w:r>
+        <w:rPr>
+          <w:rtl w:val="0"/>
+        </w:rPr>
+        <w:t xml:space="preserve">This use-case begins when the User actor clicks the “Filter” tab.</w:t>
+      </w:r>
+    </w:p>
+    <w:p>
+      <w:pPr>
+        <w:numPr>
+          <w:ilvl w:val="0"/>
+          <w:numId w:val="5"/>
+        </w:numPr>
+        <w:ind w:left="720" w:hanging="360"/>
+        <w:rPr>
+          <w:u w:val="none"/>
+        </w:rPr>
+      </w:pPr>
+      <w:r>
+        <w:rPr>
+          <w:rtl w:val="0"/>
+        </w:rPr>
+        <w:t xml:space="preserve">The system displays an interface of checkboxes representing the filtering criteria and a SELECT ALL / DE-SELECT ALL button.</w:t>
+      </w:r>
+      <w:r>
+        <w:rPr>
+          <w:rtl w:val="0"/>
+        </w:rPr>
+      </w:r>
+    </w:p>
+    <w:p>
+      <w:pPr>
+        <w:numPr>
+          <w:ilvl w:val="0"/>
+          <w:numId w:val="5"/>
+        </w:numPr>
+        <w:ind w:left="720" w:hanging="360"/>
+        <w:rPr>
+          <w:u w:val="none"/>
+        </w:rPr>
+      </w:pPr>
+      <w:r>
+        <w:rPr>
+          <w:rtl w:val="0"/>
+        </w:rPr>
+        <w:t xml:space="preserve">While the User selects or deselects a criterion</w:t>
+      </w:r>
+    </w:p>
+    <w:p>
+      <w:pPr>
+        <w:numPr>
+          <w:ilvl w:val="1"/>
+          <w:numId w:val="5"/>
+        </w:numPr>
+        <w:ind w:left="1440" w:hanging="360"/>
+      </w:pPr>
+      <w:r>
+        <w:rPr>
+          <w:rtl w:val="0"/>
+        </w:rPr>
+        <w:t xml:space="preserve">The system clears the console in the “Main” tab.</w:t>
+      </w:r>
+    </w:p>
+    <w:p>
+      <w:pPr>
+        <w:numPr>
+          <w:ilvl w:val="1"/>
+          <w:numId w:val="5"/>
+        </w:numPr>
+        <w:ind w:left="1440" w:hanging="360"/>
+      </w:pPr>
+      <w:r>
+        <w:rPr>
+          <w:rtl w:val="0"/>
+        </w:rPr>
+        <w:t xml:space="preserve">The system clears the displayed Course Section in the “List” tab.</w:t>
+      </w:r>
+    </w:p>
+    <w:p>
+      <w:pPr>
+        <w:numPr>
+          <w:ilvl w:val="1"/>
+          <w:numId w:val="5"/>
+        </w:numPr>
+        <w:ind w:left="1440" w:hanging="360"/>
+      </w:pPr>
+      <w:r>
+        <w:rPr>
+          <w:rtl w:val="0"/>
+        </w:rPr>
+        <w:t xml:space="preserve">If the button SELECT ALL is clicked</w:t>
+      </w:r>
+    </w:p>
+    <w:p>
+      <w:pPr>
+        <w:numPr>
+          <w:ilvl w:val="2"/>
+          <w:numId w:val="5"/>
+        </w:numPr>
+        <w:ind w:left="2160" w:hanging="360"/>
+      </w:pPr>
+      <w:r>
+        <w:rPr>
+          <w:rtl w:val="0"/>
+        </w:rPr>
+        <w:t xml:space="preserve">The system checks all checkboxes in the current interface.</w:t>
+      </w:r>
+    </w:p>
+    <w:p>
+      <w:pPr>
+        <w:numPr>
+          <w:ilvl w:val="2"/>
+          <w:numId w:val="5"/>
+        </w:numPr>
+        <w:ind w:left="2160" w:hanging="360"/>
+      </w:pPr>
+      <w:r>
+        <w:rPr>
+          <w:rtl w:val="0"/>
+        </w:rPr>
+        <w:t xml:space="preserve">The system changes the text of this button from SELECT ALL to DE-SELECT ALL.</w:t>
+      </w:r>
+    </w:p>
+    <w:p>
+      <w:pPr>
+        <w:numPr>
+          <w:ilvl w:val="1"/>
+          <w:numId w:val="5"/>
+        </w:numPr>
+        <w:ind w:left="1440" w:hanging="360"/>
+      </w:pPr>
+      <w:r>
+        <w:rPr>
+          <w:rtl w:val="0"/>
+        </w:rPr>
+        <w:t xml:space="preserve">If button DE-SELECT ALL is clicked</w:t>
+      </w:r>
+    </w:p>
+    <w:p>
+      <w:pPr>
+        <w:numPr>
+          <w:ilvl w:val="2"/>
+          <w:numId w:val="5"/>
+        </w:numPr>
+        <w:ind w:left="2160" w:hanging="360"/>
+      </w:pPr>
+      <w:r>
+        <w:rPr>
+          <w:rtl w:val="0"/>
+        </w:rPr>
+        <w:t xml:space="preserve">The system unchecks all checkboxes in the current interface.</w:t>
+      </w:r>
+    </w:p>
+    <w:p>
+      <w:pPr>
+        <w:numPr>
+          <w:ilvl w:val="2"/>
+          <w:numId w:val="5"/>
+        </w:numPr>
+        <w:ind w:left="2160" w:hanging="360"/>
+      </w:pPr>
+      <w:r>
+        <w:rPr>
+          <w:rtl w:val="0"/>
+        </w:rPr>
+        <w:t xml:space="preserve">The system changes the text of this button from DE-SELECT ALL to SELECT ALL.</w:t>
+      </w:r>
+    </w:p>
+    <w:p>
+      <w:pPr>
+        <w:numPr>
+          <w:ilvl w:val="1"/>
+          <w:numId w:val="5"/>
+        </w:numPr>
+        <w:ind w:left="1440" w:hanging="360"/>
+      </w:pPr>
+      <w:r>
+        <w:rPr>
+          <w:rtl w:val="0"/>
+        </w:rPr>
+        <w:t xml:space="preserve">If any checkbox TIME OF DAY {AM, PM} is checked</w:t>
+      </w:r>
+    </w:p>
+    <w:p>
+      <w:pPr>
+        <w:numPr>
+          <w:ilvl w:val="2"/>
+          <w:numId w:val="5"/>
+        </w:numPr>
+        <w:ind w:left="2160" w:hanging="360"/>
+      </w:pPr>
+      <w:r>
+        <w:rPr>
+          <w:rtl w:val="0"/>
+        </w:rPr>
+        <w:t xml:space="preserve">The system applies the filter “show only Course Sections with at least one slot which span the selected TIME OF DAY” to the list of Course Sections.</w:t>
+      </w:r>
+    </w:p>
+    <w:p>
+      <w:pPr>
+        <w:numPr>
+          <w:ilvl w:val="1"/>
+          <w:numId w:val="5"/>
+        </w:numPr>
+        <w:ind w:left="1440" w:hanging="360"/>
+      </w:pPr>
+      <w:r>
+        <w:rPr>
+          <w:rtl w:val="0"/>
+        </w:rPr>
+        <w:t xml:space="preserve">If any checkbox DAY OF WEEK {Monday, Tuesday, Wednesday, Thursday, Friday, Saturday} is checked</w:t>
+      </w:r>
+    </w:p>
+    <w:p>
+      <w:pPr>
+        <w:numPr>
+          <w:ilvl w:val="2"/>
+          <w:numId w:val="5"/>
+        </w:numPr>
+        <w:ind w:left="2160" w:hanging="360"/>
+      </w:pPr>
+      <w:r>
+        <w:rPr>
+          <w:rtl w:val="0"/>
+        </w:rPr>
+        <w:t xml:space="preserve">The system applies the filter “show only Course Sections with at least one slot which is on the selected DAY OF WEEK” to the list of Course Sections.</w:t>
+      </w:r>
+    </w:p>
+    <w:p>
+      <w:pPr>
+        <w:numPr>
+          <w:ilvl w:val="1"/>
+          <w:numId w:val="5"/>
+        </w:numPr>
+        <w:ind w:left="1440" w:hanging="360"/>
+      </w:pPr>
+      <w:r>
+        <w:rPr>
+          <w:rtl w:val="0"/>
+        </w:rPr>
+        <w:t xml:space="preserve">If the checkbox COMMON CORE is checked</w:t>
+      </w:r>
+    </w:p>
+    <w:p>
+      <w:pPr>
+        <w:numPr>
+          <w:ilvl w:val="2"/>
+          <w:numId w:val="5"/>
+        </w:numPr>
+        <w:ind w:left="2160" w:hanging="360"/>
+      </w:pPr>
+      <w:r>
+        <w:rPr>
+          <w:rtl w:val="0"/>
+        </w:rPr>
+        <w:t xml:space="preserve">The system applies the filter “show only Course Sections of Courses which are 4Y CC” to the list of Course Sections.</w:t>
+      </w:r>
+    </w:p>
+    <w:p>
+      <w:pPr>
+        <w:numPr>
+          <w:ilvl w:val="1"/>
+          <w:numId w:val="5"/>
+        </w:numPr>
+        <w:ind w:left="1440" w:hanging="360"/>
+      </w:pPr>
+      <w:r>
+        <w:rPr>
+          <w:rtl w:val="0"/>
+        </w:rPr>
+        <w:t xml:space="preserve">If the checkbox NO EXCLUSION is checked</w:t>
+      </w:r>
+    </w:p>
+    <w:p>
+      <w:pPr>
+        <w:numPr>
+          <w:ilvl w:val="2"/>
+          <w:numId w:val="5"/>
+        </w:numPr>
+        <w:ind w:left="2160" w:hanging="360"/>
+      </w:pPr>
+      <w:r>
+        <w:rPr>
+          <w:rtl w:val="0"/>
+        </w:rPr>
+        <w:t xml:space="preserve">The system applies the filter “show only Course Sections of Courses which do not define exclusions” to the list of Course Sections.</w:t>
+      </w:r>
+    </w:p>
+    <w:p>
+      <w:pPr>
+        <w:numPr>
+          <w:ilvl w:val="1"/>
+          <w:numId w:val="5"/>
+        </w:numPr>
+        <w:ind w:left="1440" w:hanging="360"/>
+      </w:pPr>
+      <w:r>
+        <w:rPr>
+          <w:rtl w:val="0"/>
+        </w:rPr>
+        <w:t xml:space="preserve">If the checkbox WITH LABS OR TUTORIALS is checked</w:t>
+      </w:r>
+    </w:p>
+    <w:p>
+      <w:pPr>
+        <w:numPr>
+          <w:ilvl w:val="2"/>
+          <w:numId w:val="5"/>
+        </w:numPr>
+        <w:ind w:left="2160" w:hanging="360"/>
+      </w:pPr>
+      <w:r>
+        <w:rPr>
+          <w:rtl w:val="0"/>
+        </w:rPr>
+        <w:t xml:space="preserve">The system applies the filter “show only Course Sections of Courses which have labs or tutorials” to the list of Course Sections.</w:t>
+      </w:r>
+    </w:p>
+    <w:p>
+      <w:pPr>
+        <w:numPr>
+          <w:ilvl w:val="1"/>
+          <w:numId w:val="5"/>
+        </w:numPr>
+        <w:ind w:left="1440" w:hanging="360"/>
+      </w:pPr>
+      <w:r>
+        <w:rPr>
+          <w:rtl w:val="0"/>
+        </w:rPr>
+        <w:t xml:space="preserve">If any checkbox is unchecked</w:t>
+      </w:r>
+    </w:p>
+    <w:p>
+      <w:pPr>
+        <w:numPr>
+          <w:ilvl w:val="2"/>
+          <w:numId w:val="5"/>
+        </w:numPr>
+        <w:ind w:left="2160" w:hanging="360"/>
+      </w:pPr>
+      <w:r>
+        <w:rPr>
+          <w:rtl w:val="0"/>
+        </w:rPr>
+        <w:t xml:space="preserve">The system removes the filter represented by the unchecked checkbox from the list of Course Sections.</w:t>
+      </w:r>
+    </w:p>
+    <w:p>
+      <w:pPr>
+        <w:numPr>
+          <w:ilvl w:val="1"/>
+          <w:numId w:val="5"/>
+        </w:numPr>
+        <w:ind w:left="1440" w:hanging="360"/>
+      </w:pPr>
+      <w:r>
+        <w:rPr>
+          <w:rtl w:val="0"/>
+        </w:rPr>
+        <w:t xml:space="preserve">The system combines the selected filters with AND logic.</w:t>
+      </w:r>
+    </w:p>
+    <w:p>
+      <w:pPr>
+        <w:numPr>
+          <w:ilvl w:val="1"/>
+          <w:numId w:val="5"/>
+        </w:numPr>
+        <w:ind w:left="1440" w:hanging="360"/>
+      </w:pPr>
+      <w:r>
+        <w:rPr>
+          <w:rtl w:val="0"/>
+        </w:rPr>
+        <w:t xml:space="preserve">The system displays Course Sections which satisfy the combined filters in the console in the “Main” tab.</w:t>
+      </w:r>
+    </w:p>
+    <w:p>
+      <w:pPr>
+        <w:numPr>
+          <w:ilvl w:val="1"/>
+          <w:numId w:val="5"/>
+        </w:numPr>
+        <w:ind w:left="1440" w:hanging="360"/>
+      </w:pPr>
+      <w:r>
+        <w:rPr>
+          <w:rtl w:val="0"/>
+        </w:rPr>
+        <w:t xml:space="preserve">The system displays Course Sections which satisfy the combined filters in the interface of the “List” tab.</w:t>
+      </w:r>
+    </w:p>
+    <w:p>
+      <w:pPr>
+        <w:numPr>
+          <w:ilvl w:val="0"/>
+          <w:numId w:val="5"/>
+        </w:numPr>
+        <w:ind w:left="720" w:hanging="360"/>
+        <w:rPr>
+          <w:u w:val="none"/>
+        </w:rPr>
+      </w:pPr>
+      <w:r>
+        <w:rPr>
+          <w:rtl w:val="0"/>
+        </w:rPr>
+        <w:t xml:space="preserve">The use-case ends.</w:t>
+      </w:r>
+    </w:p>
+    <w:p>
+      <w:pPr>
+        <w:ind w:left="0" w:firstLine="0"/>
+        <w:rPr/>
+      </w:pPr>
+      <w:r>
+        <w:rPr>
+          <w:rtl w:val="0"/>
+        </w:rPr>
+      </w:r>
+    </w:p>
+    <w:p>
+      <w:pPr>
+        <w:rPr/>
+      </w:pPr>
+      <w:r>
+        <w:rPr>
+          <w:rtl w:val="0"/>
+        </w:rPr>
+      </w:r>
+    </w:p>
+    <w:p>
+      <w:pPr>
+        <w:rPr/>
+      </w:pPr>
+      <w:r>
+        <w:rPr>
+          <w:rtl w:val="0"/>
+        </w:rPr>
+      </w:r>
+    </w:p>
+    <w:p>
+      <w:pPr>
+        <w:pStyle w:val="Heading1"/>
+        <w:rPr/>
+      </w:pPr>
+      <w:bookmarkStart w:colFirst="0" w:colLast="0" w:name="_r06bl9cghkfn" w:id="20"/>
+      <w:bookmarkEnd w:id="20"/>
+      <w:r>
+        <w:rPr>
+          <w:rtl w:val="0"/>
+        </w:rPr>
+        <w:t xml:space="preserve">Use-case: Manage Enrollment Status for Course Sections</w:t>
+      </w:r>
+    </w:p>
+    <w:p>
+      <w:pPr>
+        <w:pStyle w:val="Heading2"/>
+        <w:rPr/>
+      </w:pPr>
+      <w:bookmarkStart w:colFirst="0" w:colLast="0" w:name="_j6ikuwfuwklp" w:id="21"/>
+      <w:bookmarkEnd w:id="21"/>
+      <w:r>
+        <w:rPr>
+          <w:rtl w:val="0"/>
+        </w:rPr>
+        <w:t xml:space="preserve">Brief Description</w:t>
+      </w:r>
+    </w:p>
+    <w:p>
+      <w:pPr>
+        <w:rPr/>
+      </w:pPr>
+      <w:r>
+        <w:rPr>
+          <w:rtl w:val="0"/>
+        </w:rPr>
+        <w:t xml:space="preserve">This use-case describes how a User views a list of Course Sections which match the filters specified in the “Filter” tab, and how a User enrolls in or withdraws from Course Sections. </w:t>
+      </w:r>
+    </w:p>
+    <w:p>
+      <w:pPr>
+        <w:rPr/>
+      </w:pPr>
+      <w:r>
+        <w:rPr>
+          <w:rtl w:val="0"/>
+        </w:rPr>
+      </w:r>
+    </w:p>
+    <w:p>
+      <w:pPr>
+        <w:pStyle w:val="Heading2"/>
+        <w:rPr/>
+      </w:pPr>
+      <w:bookmarkStart w:colFirst="0" w:colLast="0" w:name="_l512vapq6pc" w:id="22"/>
+      <w:bookmarkEnd w:id="22"/>
+      <w:r>
+        <w:rPr>
+          <w:rtl w:val="0"/>
+        </w:rPr>
+        <w:t xml:space="preserve">Use-case Diagram</w:t>
+      </w:r>
+    </w:p>
+    <w:p>
+      <w:pPr>
+        <w:rPr/>
+      </w:pPr>
+      <w:r>
+        <w:rPr/>
+        <w:drawing>
+          <wp:inline distB="114300" distT="114300" distL="114300" distR="114300">
+            <wp:extent cx="3343275" cy="876300"/>
+            <wp:effectExtent b="0" l="0" r="0" t="0"/>
+            <wp:docPr id="5" name="image1.png"/>
+            <a:graphic>
+              <a:graphicData uri="http://schemas.openxmlformats.org/drawingml/2006/picture">
+                <pic:pic>
+                  <pic:nvPicPr>
+                    <pic:cNvPr id="0" name="image1.png"/>
+                    <pic:cNvPicPr preferRelativeResize="0"/>
+                  </pic:nvPicPr>
+                  <pic:blipFill>
+                    <a:blip r:embed="rId10"/>
+                    <a:srcRect b="0" l="0" r="0" t="0"/>
+                    <a:stretch>
+                      <a:fillRect/>
+                    </a:stretch>
+                  </pic:blipFill>
+                  <pic:spPr>
+                    <a:xfrm>
+                      <a:off x="0" y="0"/>
+                      <a:ext cx="3343275" cy="876300"/>
+                    </a:xfrm>
+                    <a:prstGeom prst="rect"/>
+                    <a:ln/>
+                  </pic:spPr>
+                </pic:pic>
+              </a:graphicData>
+            </a:graphic>
+          </wp:inline>
+        </w:drawing>
+      </w:r>
+      <w:r>
+        <w:rPr>
+          <w:rtl w:val="0"/>
+        </w:rPr>
+      </w:r>
+    </w:p>
+    <w:p>
+      <w:pPr>
+        <w:rPr/>
+      </w:pPr>
+      <w:r>
+        <w:rPr>
+          <w:rtl w:val="0"/>
+        </w:rPr>
+      </w:r>
+    </w:p>
+    <w:p>
+      <w:pPr>
+        <w:pStyle w:val="Heading2"/>
+        <w:rPr/>
+      </w:pPr>
+      <w:bookmarkStart w:colFirst="0" w:colLast="0" w:name="_9x8zhwhyqgjw" w:id="23"/>
+      <w:bookmarkEnd w:id="23"/>
+      <w:r>
+        <w:rPr>
+          <w:rtl w:val="0"/>
+        </w:rPr>
+        <w:t xml:space="preserve">Basic Flows</w:t>
+      </w:r>
+    </w:p>
+    <w:p>
+      <w:pPr>
+        <w:numPr>
+          <w:ilvl w:val="0"/>
+          <w:numId w:val="2"/>
+        </w:numPr>
+        <w:ind w:left="720" w:hanging="360"/>
+        <w:rPr>
+          <w:u w:val="none"/>
+        </w:rPr>
+      </w:pPr>
+      <w:r>
+        <w:rPr>
+          <w:rtl w:val="0"/>
+        </w:rPr>
+        <w:t xml:space="preserve">This use-case begins when the User actor clicks the “List” tab.</w:t>
+      </w:r>
+    </w:p>
+    <w:p>
+      <w:pPr>
+        <w:numPr>
+          <w:ilvl w:val="0"/>
+          <w:numId w:val="2"/>
+        </w:numPr>
+        <w:ind w:left="720" w:hanging="360"/>
+        <w:rPr>
+          <w:u w:val="none"/>
+        </w:rPr>
+      </w:pPr>
+      <w:r>
+        <w:rPr>
+          <w:rtl w:val="0"/>
+        </w:rPr>
+        <w:t xml:space="preserve">If there exists any Course Section in the User’s “enrolled Course list” but not in the list of Course Sections</w:t>
+      </w:r>
+    </w:p>
+    <w:p>
+      <w:pPr>
+        <w:numPr>
+          <w:ilvl w:val="1"/>
+          <w:numId w:val="2"/>
+        </w:numPr>
+        <w:ind w:left="1440" w:hanging="360"/>
+        <w:rPr>
+          <w:u w:val="none"/>
+        </w:rPr>
+      </w:pPr>
+      <w:r>
+        <w:rPr>
+          <w:rtl w:val="0"/>
+        </w:rPr>
+        <w:t xml:space="preserve">The system duplicates this Course Section and stores it in the list of Course Sections.</w:t>
+      </w:r>
+    </w:p>
+    <w:p>
+      <w:pPr>
+        <w:numPr>
+          <w:ilvl w:val="0"/>
+          <w:numId w:val="2"/>
+        </w:numPr>
+        <w:ind w:left="720" w:hanging="360"/>
+      </w:pPr>
+      <w:r>
+        <w:rPr>
+          <w:rtl w:val="0"/>
+        </w:rPr>
+        <w:t xml:space="preserve">The system displays the interface consisting of a table of Course Sections which match the filters specified in the “Filer” tab, and a checkbox ENROLL next to each displayed Course Section.</w:t>
+      </w:r>
+    </w:p>
+    <w:p>
+      <w:pPr>
+        <w:numPr>
+          <w:ilvl w:val="0"/>
+          <w:numId w:val="2"/>
+        </w:numPr>
+        <w:ind w:left="720" w:hanging="360"/>
+        <w:rPr>
+          <w:u w:val="none"/>
+        </w:rPr>
+      </w:pPr>
+      <w:r>
+        <w:rPr>
+          <w:rtl w:val="0"/>
+        </w:rPr>
+        <w:t xml:space="preserve">While the User selects or deselects an enrollment</w:t>
+      </w:r>
+    </w:p>
+    <w:p>
+      <w:pPr>
+        <w:numPr>
+          <w:ilvl w:val="1"/>
+          <w:numId w:val="2"/>
+        </w:numPr>
+        <w:ind w:left="1440" w:hanging="360"/>
+      </w:pPr>
+      <w:r>
+        <w:rPr>
+          <w:rtl w:val="0"/>
+        </w:rPr>
+        <w:t xml:space="preserve">The system clears the console in the “Main” tab.</w:t>
+      </w:r>
+    </w:p>
+    <w:p>
+      <w:pPr>
+        <w:numPr>
+          <w:ilvl w:val="1"/>
+          <w:numId w:val="2"/>
+        </w:numPr>
+        <w:ind w:left="1440" w:hanging="360"/>
+      </w:pPr>
+      <w:r>
+        <w:rPr>
+          <w:rtl w:val="0"/>
+        </w:rPr>
+        <w:t xml:space="preserve">The system displays Course Sections which satisfy filters specified in the “Filter” tab in the console in the “Main” tab.</w:t>
+      </w:r>
+    </w:p>
+    <w:p>
+      <w:pPr>
+        <w:numPr>
+          <w:ilvl w:val="1"/>
+          <w:numId w:val="2"/>
+        </w:numPr>
+        <w:ind w:left="1440" w:hanging="360"/>
+      </w:pPr>
+      <w:r>
+        <w:rPr>
+          <w:rtl w:val="0"/>
+        </w:rPr>
+        <w:t xml:space="preserve">If any checkbox ENROLL is checked</w:t>
+      </w:r>
+    </w:p>
+    <w:p>
+      <w:pPr>
+        <w:numPr>
+          <w:ilvl w:val="2"/>
+          <w:numId w:val="2"/>
+        </w:numPr>
+        <w:ind w:left="2160" w:hanging="360"/>
+      </w:pPr>
+      <w:r>
+        <w:rPr>
+          <w:rtl w:val="0"/>
+        </w:rPr>
+        <w:t xml:space="preserve">The system duplicates the selected Course Section and stores it in the User’s “enrolled Course list”.</w:t>
+      </w:r>
+    </w:p>
+    <w:p>
+      <w:pPr>
+        <w:numPr>
+          <w:ilvl w:val="2"/>
+          <w:numId w:val="2"/>
+        </w:numPr>
+        <w:ind w:left="2160" w:hanging="360"/>
+      </w:pPr>
+      <w:r>
+        <w:rPr>
+          <w:rtl w:val="0"/>
+        </w:rPr>
+        <w:t xml:space="preserve">The system displays the selected Course Section’s Slots in the interface of the “Timetable” tab.</w:t>
+      </w:r>
+    </w:p>
+    <w:p>
+      <w:pPr>
+        <w:numPr>
+          <w:ilvl w:val="1"/>
+          <w:numId w:val="2"/>
+        </w:numPr>
+        <w:ind w:left="1440" w:hanging="360"/>
+      </w:pPr>
+      <w:r>
+        <w:rPr>
+          <w:rtl w:val="0"/>
+        </w:rPr>
+        <w:t xml:space="preserve">If any checkbox ENROLL is unchecked</w:t>
+      </w:r>
+    </w:p>
+    <w:p>
+      <w:pPr>
+        <w:numPr>
+          <w:ilvl w:val="2"/>
+          <w:numId w:val="2"/>
+        </w:numPr>
+        <w:ind w:left="2160" w:hanging="360"/>
+      </w:pPr>
+      <w:r>
+        <w:rPr>
+          <w:rtl w:val="0"/>
+        </w:rPr>
+        <w:t xml:space="preserve">The system removes the de-selected Course Section from the User’s “enrolled Course list”.</w:t>
+      </w:r>
+    </w:p>
+    <w:p>
+      <w:pPr>
+        <w:numPr>
+          <w:ilvl w:val="2"/>
+          <w:numId w:val="2"/>
+        </w:numPr>
+        <w:ind w:left="2160" w:hanging="360"/>
+      </w:pPr>
+      <w:r>
+        <w:rPr>
+          <w:rtl w:val="0"/>
+        </w:rPr>
+        <w:t xml:space="preserve">The system removes the de-selected Course Section’s Slots from the interface of the “Timetable” tab.</w:t>
+      </w:r>
+    </w:p>
+    <w:p>
+      <w:pPr>
+        <w:numPr>
+          <w:ilvl w:val="1"/>
+          <w:numId w:val="2"/>
+        </w:numPr>
+        <w:ind w:left="1440" w:hanging="360"/>
+        <w:rPr>
+          <w:u w:val="none"/>
+        </w:rPr>
+      </w:pPr>
+      <w:r>
+        <w:rPr>
+          <w:rtl w:val="0"/>
+        </w:rPr>
+        <w:t xml:space="preserve">The system displays the User’s “enrolled Course list” in the console of the “Main” tab.</w:t>
+      </w:r>
+    </w:p>
+    <w:p>
+      <w:pPr>
+        <w:numPr>
+          <w:ilvl w:val="0"/>
+          <w:numId w:val="2"/>
+        </w:numPr>
+        <w:ind w:left="720" w:hanging="360"/>
+        <w:rPr>
+          <w:u w:val="none"/>
+        </w:rPr>
+      </w:pPr>
+      <w:r>
+        <w:rPr>
+          <w:rtl w:val="0"/>
+        </w:rPr>
+        <w:t xml:space="preserve">The use-case ends.</w:t>
+      </w:r>
+    </w:p>
     <w:sectPr>
-      <w:footerReference r:id="rId9" w:type="default"/>
+      <w:footerReference r:id="rId11" w:type="default"/>
       <w:pgSz w:h="16834" w:w="11909"/>
       <w:pgMar w:bottom="1275.5905511811025" w:top="1275.5905511811025" w:left="850.3937007874016" w:right="850.3937007874016" w:header="720" w:footer="720"/>
       <w:pgNumType w:start="1"/>
@@ -856,6 +1831,116 @@
       <w:start w:val="1"/>
       <w:numFmt w:val="decimal"/>
       <w:lvlText w:val="%1."/>
+      <w:lvlJc w:val="right"/>
+      <w:pPr>
+        <w:ind w:left="720" w:hanging="360"/>
+      </w:pPr>
+      <w:rPr>
+        <w:u w:val="none"/>
+      </w:rPr>
+    </w:lvl>
+    <w:lvl w:ilvl="1">
+      <w:start w:val="1"/>
+      <w:numFmt w:val="decimal"/>
+      <w:lvlText w:val="%1.%2."/>
+      <w:lvlJc w:val="right"/>
+      <w:pPr>
+        <w:ind w:left="1440" w:hanging="360"/>
+      </w:pPr>
+      <w:rPr>
+        <w:u w:val="none"/>
+      </w:rPr>
+    </w:lvl>
+    <w:lvl w:ilvl="2">
+      <w:start w:val="1"/>
+      <w:numFmt w:val="decimal"/>
+      <w:lvlText w:val="%1.%2.%3."/>
+      <w:lvlJc w:val="right"/>
+      <w:pPr>
+        <w:ind w:left="2160" w:hanging="360"/>
+      </w:pPr>
+      <w:rPr>
+        <w:u w:val="none"/>
+      </w:rPr>
+    </w:lvl>
+    <w:lvl w:ilvl="3">
+      <w:start w:val="1"/>
+      <w:numFmt w:val="decimal"/>
+      <w:lvlText w:val="%1.%2.%3.%4."/>
+      <w:lvlJc w:val="right"/>
+      <w:pPr>
+        <w:ind w:left="2880" w:hanging="360"/>
+      </w:pPr>
+      <w:rPr>
+        <w:u w:val="none"/>
+      </w:rPr>
+    </w:lvl>
+    <w:lvl w:ilvl="4">
+      <w:start w:val="1"/>
+      <w:numFmt w:val="decimal"/>
+      <w:lvlText w:val="%1.%2.%3.%4.%5."/>
+      <w:lvlJc w:val="right"/>
+      <w:pPr>
+        <w:ind w:left="3600" w:hanging="360"/>
+      </w:pPr>
+      <w:rPr>
+        <w:u w:val="none"/>
+      </w:rPr>
+    </w:lvl>
+    <w:lvl w:ilvl="5">
+      <w:start w:val="1"/>
+      <w:numFmt w:val="decimal"/>
+      <w:lvlText w:val="%1.%2.%3.%4.%5.%6."/>
+      <w:lvlJc w:val="right"/>
+      <w:pPr>
+        <w:ind w:left="4320" w:hanging="360"/>
+      </w:pPr>
+      <w:rPr>
+        <w:u w:val="none"/>
+      </w:rPr>
+    </w:lvl>
+    <w:lvl w:ilvl="6">
+      <w:start w:val="1"/>
+      <w:numFmt w:val="decimal"/>
+      <w:lvlText w:val="%1.%2.%3.%4.%5.%6.%7."/>
+      <w:lvlJc w:val="right"/>
+      <w:pPr>
+        <w:ind w:left="5040" w:hanging="360"/>
+      </w:pPr>
+      <w:rPr>
+        <w:u w:val="none"/>
+      </w:rPr>
+    </w:lvl>
+    <w:lvl w:ilvl="7">
+      <w:start w:val="1"/>
+      <w:numFmt w:val="decimal"/>
+      <w:lvlText w:val="%1.%2.%3.%4.%5.%6.%7.%8."/>
+      <w:lvlJc w:val="right"/>
+      <w:pPr>
+        <w:ind w:left="5760" w:hanging="360"/>
+      </w:pPr>
+      <w:rPr>
+        <w:u w:val="none"/>
+      </w:rPr>
+    </w:lvl>
+    <w:lvl w:ilvl="8">
+      <w:start w:val="1"/>
+      <w:numFmt w:val="decimal"/>
+      <w:lvlText w:val="%1.%2.%3.%4.%5.%6.%7.%8.%9."/>
+      <w:lvlJc w:val="right"/>
+      <w:pPr>
+        <w:ind w:left="6480" w:hanging="360"/>
+      </w:pPr>
+      <w:rPr>
+        <w:u w:val="none"/>
+      </w:rPr>
+    </w:lvl>
+  </w:abstractNum>
+  <w:abstractNum w:abstractNumId="3">
+    <w:lvl w:ilvl="0">
+      <w:start w:val="1"/>
+      <w:numFmt w:val="decimal"/>
+      <w:lvlText w:val="%1."/>
       <w:lvlJc w:val="left"/>
       <w:pPr>
         <w:ind w:left="720" w:hanging="360"/>
@@ -961,7 +2046,7 @@
       </w:rPr>
     </w:lvl>
   </w:abstractNum>
-  <w:abstractNum w:abstractNumId="3">
+  <w:abstractNum w:abstractNumId="4">
     <w:lvl w:ilvl="0">
       <w:start w:val="1"/>
       <w:numFmt w:val="decimal"/>
@@ -1062,6 +2147,116 @@
       <w:start w:val="1"/>
       <w:numFmt w:val="lowerRoman"/>
       <w:lvlText w:val="%9."/>
+      <w:lvlJc w:val="right"/>
+      <w:pPr>
+        <w:ind w:left="6480" w:hanging="360"/>
+      </w:pPr>
+      <w:rPr>
+        <w:u w:val="none"/>
+      </w:rPr>
+    </w:lvl>
+  </w:abstractNum>
+  <w:abstractNum w:abstractNumId="5">
+    <w:lvl w:ilvl="0">
+      <w:start w:val="1"/>
+      <w:numFmt w:val="decimal"/>
+      <w:lvlText w:val="%1."/>
+      <w:lvlJc w:val="right"/>
+      <w:pPr>
+        <w:ind w:left="720" w:hanging="360"/>
+      </w:pPr>
+      <w:rPr>
+        <w:u w:val="none"/>
+      </w:rPr>
+    </w:lvl>
+    <w:lvl w:ilvl="1">
+      <w:start w:val="1"/>
+      <w:numFmt w:val="decimal"/>
+      <w:lvlText w:val="%1.%2."/>
+      <w:lvlJc w:val="right"/>
+      <w:pPr>
+        <w:ind w:left="1440" w:hanging="360"/>
+      </w:pPr>
+      <w:rPr>
+        <w:u w:val="none"/>
+      </w:rPr>
+    </w:lvl>
+    <w:lvl w:ilvl="2">
+      <w:start w:val="1"/>
+      <w:numFmt w:val="decimal"/>
+      <w:lvlText w:val="%1.%2.%3."/>
+      <w:lvlJc w:val="right"/>
+      <w:pPr>
+        <w:ind w:left="2160" w:hanging="360"/>
+      </w:pPr>
+      <w:rPr>
+        <w:u w:val="none"/>
+      </w:rPr>
+    </w:lvl>
+    <w:lvl w:ilvl="3">
+      <w:start w:val="1"/>
+      <w:numFmt w:val="decimal"/>
+      <w:lvlText w:val="%1.%2.%3.%4."/>
+      <w:lvlJc w:val="right"/>
+      <w:pPr>
+        <w:ind w:left="2880" w:hanging="360"/>
+      </w:pPr>
+      <w:rPr>
+        <w:u w:val="none"/>
+      </w:rPr>
+    </w:lvl>
+    <w:lvl w:ilvl="4">
+      <w:start w:val="1"/>
+      <w:numFmt w:val="decimal"/>
+      <w:lvlText w:val="%1.%2.%3.%4.%5."/>
+      <w:lvlJc w:val="right"/>
+      <w:pPr>
+        <w:ind w:left="3600" w:hanging="360"/>
+      </w:pPr>
+      <w:rPr>
+        <w:u w:val="none"/>
+      </w:rPr>
+    </w:lvl>
+    <w:lvl w:ilvl="5">
+      <w:start w:val="1"/>
+      <w:numFmt w:val="decimal"/>
+      <w:lvlText w:val="%1.%2.%3.%4.%5.%6."/>
+      <w:lvlJc w:val="right"/>
+      <w:pPr>
+        <w:ind w:left="4320" w:hanging="360"/>
+      </w:pPr>
+      <w:rPr>
+        <w:u w:val="none"/>
+      </w:rPr>
+    </w:lvl>
+    <w:lvl w:ilvl="6">
+      <w:start w:val="1"/>
+      <w:numFmt w:val="decimal"/>
+      <w:lvlText w:val="%1.%2.%3.%4.%5.%6.%7."/>
+      <w:lvlJc w:val="right"/>
+      <w:pPr>
+        <w:ind w:left="5040" w:hanging="360"/>
+      </w:pPr>
+      <w:rPr>
+        <w:u w:val="none"/>
+      </w:rPr>
+    </w:lvl>
+    <w:lvl w:ilvl="7">
+      <w:start w:val="1"/>
+      <w:numFmt w:val="decimal"/>
+      <w:lvlText w:val="%1.%2.%3.%4.%5.%6.%7.%8."/>
+      <w:lvlJc w:val="right"/>
+      <w:pPr>
+        <w:ind w:left="5760" w:hanging="360"/>
+      </w:pPr>
+      <w:rPr>
+        <w:u w:val="none"/>
+      </w:rPr>
+    </w:lvl>
+    <w:lvl w:ilvl="8">
+      <w:start w:val="1"/>
+      <w:numFmt w:val="decimal"/>
+      <w:lvlText w:val="%1.%2.%3.%4.%5.%6.%7.%8.%9."/>
       <w:lvlJc w:val="right"/>
       <w:pPr>
         <w:ind w:left="6480" w:hanging="360"/>
@@ -1079,6 +2274,12 @@
   </w:num>
   <w:num w:numId="3">
     <w:abstractNumId w:val="3"/>
+  </w:num>
+  <w:num w:numId="4">
+    <w:abstractNumId w:val="4"/>
+  </w:num>
+  <w:num w:numId="5">
+    <w:abstractNumId w:val="5"/>
   </w:num>
 </w:numbering>
 </file>

</xml_diff>